<commit_message>
Java Basics.docx updated: Now it contains notes about for loops, String methods and Arrays
</commit_message>
<xml_diff>
--- a/Java Basics.docx
+++ b/Java Basics.docx
@@ -2767,25 +2767,1118 @@
     </w:p>
     <w:p>
       <w:pPr>
-        <w:rPr>
-          <w:rFonts w:ascii="Times New Roman" w:hAnsi="Times New Roman" w:cs="Times New Roman"/>
-          <w:sz w:val="24"/>
-          <w:szCs w:val="24"/>
-          <w:lang w:val="en-US"/>
-        </w:rPr>
-      </w:pPr>
-    </w:p>
-    <w:p>
-      <w:pPr>
-        <w:pStyle w:val="ListParagraph"/>
-        <w:ind w:left="1440"/>
-        <w:rPr>
-          <w:rFonts w:ascii="Times New Roman" w:hAnsi="Times New Roman" w:cs="Times New Roman"/>
-          <w:sz w:val="24"/>
-          <w:szCs w:val="24"/>
-          <w:lang w:val="en-US"/>
-        </w:rPr>
-      </w:pPr>
+        <w:pBdr>
+          <w:bottom w:val="single" w:sz="4" w:space="1" w:color="auto"/>
+        </w:pBdr>
+        <w:spacing w:line="256" w:lineRule="auto"/>
+        <w:rPr>
+          <w:rFonts w:ascii="Times New Roman" w:hAnsi="Times New Roman" w:cs="Times New Roman"/>
+          <w:sz w:val="32"/>
+          <w:szCs w:val="32"/>
+          <w:lang w:val="en-US"/>
+        </w:rPr>
+      </w:pPr>
+      <w:r>
+        <w:rPr>
+          <w:rFonts w:ascii="Times New Roman" w:hAnsi="Times New Roman" w:cs="Times New Roman"/>
+          <w:sz w:val="32"/>
+          <w:szCs w:val="32"/>
+          <w:lang w:val="en-US"/>
+        </w:rPr>
+        <w:t>Classes</w:t>
+      </w:r>
+    </w:p>
+    <w:p>
+      <w:pPr>
+        <w:pStyle w:val="ListParagraph"/>
+        <w:numPr>
+          <w:ilvl w:val="0"/>
+          <w:numId w:val="3"/>
+        </w:numPr>
+        <w:rPr>
+          <w:rFonts w:ascii="Times New Roman" w:hAnsi="Times New Roman" w:cs="Times New Roman"/>
+          <w:sz w:val="24"/>
+          <w:szCs w:val="24"/>
+          <w:lang w:val="en-US"/>
+        </w:rPr>
+      </w:pPr>
+      <w:r>
+        <w:rPr>
+          <w:rFonts w:ascii="Times New Roman" w:hAnsi="Times New Roman" w:cs="Times New Roman"/>
+          <w:sz w:val="24"/>
+          <w:szCs w:val="24"/>
+          <w:lang w:val="en-US"/>
+        </w:rPr>
+        <w:t>Used to create new reference types;</w:t>
+      </w:r>
+    </w:p>
+    <w:p>
+      <w:pPr>
+        <w:pStyle w:val="ListParagraph"/>
+        <w:numPr>
+          <w:ilvl w:val="0"/>
+          <w:numId w:val="3"/>
+        </w:numPr>
+        <w:rPr>
+          <w:rFonts w:ascii="Times New Roman" w:hAnsi="Times New Roman" w:cs="Times New Roman"/>
+          <w:sz w:val="24"/>
+          <w:szCs w:val="24"/>
+          <w:lang w:val="en-US"/>
+        </w:rPr>
+      </w:pPr>
+      <w:r>
+        <w:rPr>
+          <w:rFonts w:ascii="Times New Roman" w:hAnsi="Times New Roman" w:cs="Times New Roman"/>
+          <w:sz w:val="24"/>
+          <w:szCs w:val="24"/>
+          <w:lang w:val="en-US"/>
+        </w:rPr>
+        <w:t>Must be in a file with the same name as the class;</w:t>
+      </w:r>
+    </w:p>
+    <w:p>
+      <w:pPr>
+        <w:pStyle w:val="ListParagraph"/>
+        <w:numPr>
+          <w:ilvl w:val="1"/>
+          <w:numId w:val="3"/>
+        </w:numPr>
+        <w:rPr>
+          <w:rFonts w:ascii="Times New Roman" w:hAnsi="Times New Roman" w:cs="Times New Roman"/>
+          <w:sz w:val="24"/>
+          <w:szCs w:val="24"/>
+          <w:lang w:val="en-US"/>
+        </w:rPr>
+      </w:pPr>
+      <w:r>
+        <w:rPr>
+          <w:rFonts w:ascii="Times New Roman" w:hAnsi="Times New Roman" w:cs="Times New Roman"/>
+          <w:sz w:val="24"/>
+          <w:szCs w:val="24"/>
+          <w:lang w:val="en-US"/>
+        </w:rPr>
+        <w:t>No need to use the main method inside of those files, as they’ll be r</w:t>
+      </w:r>
+      <w:r>
+        <w:rPr>
+          <w:rFonts w:ascii="Times New Roman" w:hAnsi="Times New Roman" w:cs="Times New Roman"/>
+          <w:sz w:val="24"/>
+          <w:szCs w:val="24"/>
+          <w:lang w:val="en-US"/>
+        </w:rPr>
+        <w:t>a</w:t>
+      </w:r>
+      <w:r>
+        <w:rPr>
+          <w:rFonts w:ascii="Times New Roman" w:hAnsi="Times New Roman" w:cs="Times New Roman"/>
+          <w:sz w:val="24"/>
+          <w:szCs w:val="24"/>
+          <w:lang w:val="en-US"/>
+        </w:rPr>
+        <w:t xml:space="preserve">n by </w:t>
+      </w:r>
+      <w:r>
+        <w:rPr>
+          <w:rFonts w:ascii="Times New Roman" w:hAnsi="Times New Roman" w:cs="Times New Roman"/>
+          <w:sz w:val="24"/>
+          <w:szCs w:val="24"/>
+          <w:lang w:val="en-US"/>
+        </w:rPr>
+        <w:t>a class in another file;</w:t>
+      </w:r>
+    </w:p>
+    <w:p>
+      <w:pPr>
+        <w:pStyle w:val="ListParagraph"/>
+        <w:numPr>
+          <w:ilvl w:val="1"/>
+          <w:numId w:val="3"/>
+        </w:numPr>
+        <w:rPr>
+          <w:rFonts w:ascii="Times New Roman" w:hAnsi="Times New Roman" w:cs="Times New Roman"/>
+          <w:sz w:val="24"/>
+          <w:szCs w:val="24"/>
+          <w:lang w:val="en-US"/>
+        </w:rPr>
+      </w:pPr>
+      <w:r>
+        <w:rPr>
+          <w:rFonts w:ascii="Times New Roman" w:hAnsi="Times New Roman" w:cs="Times New Roman"/>
+          <w:sz w:val="24"/>
+          <w:szCs w:val="24"/>
+          <w:lang w:val="en-US"/>
+        </w:rPr>
+        <w:t>E.g.: Table</w:t>
+      </w:r>
+      <w:r>
+        <w:rPr>
+          <w:rFonts w:ascii="Times New Roman" w:hAnsi="Times New Roman" w:cs="Times New Roman"/>
+          <w:sz w:val="24"/>
+          <w:szCs w:val="24"/>
+          <w:lang w:val="en-US"/>
+        </w:rPr>
+        <w:t xml:space="preserve"> must be in table.java</w:t>
+      </w:r>
+      <w:r>
+        <w:rPr>
+          <w:rFonts w:ascii="Times New Roman" w:hAnsi="Times New Roman" w:cs="Times New Roman"/>
+          <w:sz w:val="24"/>
+          <w:szCs w:val="24"/>
+          <w:lang w:val="en-US"/>
+        </w:rPr>
+        <w:t>.</w:t>
+      </w:r>
+    </w:p>
+    <w:p>
+      <w:pPr>
+        <w:pStyle w:val="ListParagraph"/>
+        <w:numPr>
+          <w:ilvl w:val="0"/>
+          <w:numId w:val="3"/>
+        </w:numPr>
+        <w:rPr>
+          <w:rFonts w:ascii="Times New Roman" w:hAnsi="Times New Roman" w:cs="Times New Roman"/>
+          <w:sz w:val="24"/>
+          <w:szCs w:val="24"/>
+          <w:lang w:val="en-US"/>
+        </w:rPr>
+      </w:pPr>
+      <w:r>
+        <w:rPr>
+          <w:rFonts w:ascii="Times New Roman" w:hAnsi="Times New Roman" w:cs="Times New Roman"/>
+          <w:sz w:val="24"/>
+          <w:szCs w:val="24"/>
+          <w:lang w:val="en-US"/>
+        </w:rPr>
+        <w:t>A class file must contain:</w:t>
+      </w:r>
+    </w:p>
+    <w:p>
+      <w:pPr>
+        <w:pStyle w:val="ListParagraph"/>
+        <w:numPr>
+          <w:ilvl w:val="1"/>
+          <w:numId w:val="3"/>
+        </w:numPr>
+        <w:rPr>
+          <w:rFonts w:ascii="Times New Roman" w:hAnsi="Times New Roman" w:cs="Times New Roman"/>
+          <w:sz w:val="24"/>
+          <w:szCs w:val="24"/>
+          <w:lang w:val="en-US"/>
+        </w:rPr>
+      </w:pPr>
+      <w:r>
+        <w:rPr>
+          <w:rFonts w:ascii="Times New Roman" w:hAnsi="Times New Roman" w:cs="Times New Roman"/>
+          <w:sz w:val="24"/>
+          <w:szCs w:val="24"/>
+          <w:lang w:val="en-US"/>
+        </w:rPr>
+        <w:t>Instance variables</w:t>
+      </w:r>
+      <w:r>
+        <w:rPr>
+          <w:rFonts w:ascii="Times New Roman" w:hAnsi="Times New Roman" w:cs="Times New Roman"/>
+          <w:sz w:val="24"/>
+          <w:szCs w:val="24"/>
+          <w:lang w:val="en-US"/>
+        </w:rPr>
+        <w:t>: Data about the object;</w:t>
+      </w:r>
+    </w:p>
+    <w:p>
+      <w:pPr>
+        <w:pStyle w:val="ListParagraph"/>
+        <w:numPr>
+          <w:ilvl w:val="2"/>
+          <w:numId w:val="3"/>
+        </w:numPr>
+        <w:rPr>
+          <w:rFonts w:ascii="Times New Roman" w:hAnsi="Times New Roman" w:cs="Times New Roman"/>
+          <w:sz w:val="24"/>
+          <w:szCs w:val="24"/>
+          <w:lang w:val="en-US"/>
+        </w:rPr>
+      </w:pPr>
+      <w:r>
+        <w:rPr>
+          <w:rFonts w:ascii="Times New Roman" w:hAnsi="Times New Roman" w:cs="Times New Roman"/>
+          <w:sz w:val="24"/>
+          <w:szCs w:val="24"/>
+          <w:lang w:val="en-US"/>
+        </w:rPr>
+        <w:t>Usually kept</w:t>
+      </w:r>
+      <w:r>
+        <w:rPr>
+          <w:rFonts w:ascii="Times New Roman" w:hAnsi="Times New Roman" w:cs="Times New Roman"/>
+          <w:sz w:val="24"/>
+          <w:szCs w:val="24"/>
+          <w:lang w:val="en-US"/>
+        </w:rPr>
+        <w:t xml:space="preserve"> “private” for encapsulation</w:t>
+      </w:r>
+      <w:r>
+        <w:rPr>
+          <w:rFonts w:ascii="Times New Roman" w:hAnsi="Times New Roman" w:cs="Times New Roman"/>
+          <w:sz w:val="24"/>
+          <w:szCs w:val="24"/>
+          <w:lang w:val="en-US"/>
+        </w:rPr>
+        <w:t>;</w:t>
+      </w:r>
+    </w:p>
+    <w:p>
+      <w:pPr>
+        <w:pStyle w:val="ListParagraph"/>
+        <w:numPr>
+          <w:ilvl w:val="1"/>
+          <w:numId w:val="3"/>
+        </w:numPr>
+        <w:rPr>
+          <w:rFonts w:ascii="Times New Roman" w:hAnsi="Times New Roman" w:cs="Times New Roman"/>
+          <w:sz w:val="24"/>
+          <w:szCs w:val="24"/>
+          <w:lang w:val="en-US"/>
+        </w:rPr>
+      </w:pPr>
+      <w:r>
+        <w:rPr>
+          <w:rFonts w:ascii="Times New Roman" w:hAnsi="Times New Roman" w:cs="Times New Roman"/>
+          <w:sz w:val="24"/>
+          <w:szCs w:val="24"/>
+          <w:lang w:val="en-US"/>
+        </w:rPr>
+        <w:t xml:space="preserve">Constructors: </w:t>
+      </w:r>
+      <w:r>
+        <w:rPr>
+          <w:rFonts w:ascii="Times New Roman" w:hAnsi="Times New Roman" w:cs="Times New Roman"/>
+          <w:sz w:val="24"/>
+          <w:szCs w:val="24"/>
+          <w:lang w:val="en-US"/>
+        </w:rPr>
+        <w:t>Build the class;</w:t>
+      </w:r>
+    </w:p>
+    <w:p>
+      <w:pPr>
+        <w:pStyle w:val="ListParagraph"/>
+        <w:numPr>
+          <w:ilvl w:val="2"/>
+          <w:numId w:val="3"/>
+        </w:numPr>
+        <w:rPr>
+          <w:rFonts w:ascii="Times New Roman" w:hAnsi="Times New Roman" w:cs="Times New Roman"/>
+          <w:sz w:val="24"/>
+          <w:szCs w:val="24"/>
+          <w:lang w:val="en-US"/>
+        </w:rPr>
+      </w:pPr>
+      <w:r>
+        <w:rPr>
+          <w:rFonts w:ascii="Times New Roman" w:hAnsi="Times New Roman" w:cs="Times New Roman"/>
+          <w:sz w:val="24"/>
+          <w:szCs w:val="24"/>
+          <w:lang w:val="en-US"/>
+        </w:rPr>
+        <w:t>The only method types with no return type (int, boolen…);</w:t>
+      </w:r>
+    </w:p>
+    <w:p>
+      <w:pPr>
+        <w:pStyle w:val="ListParagraph"/>
+        <w:numPr>
+          <w:ilvl w:val="2"/>
+          <w:numId w:val="3"/>
+        </w:numPr>
+        <w:rPr>
+          <w:rFonts w:ascii="Times New Roman" w:hAnsi="Times New Roman" w:cs="Times New Roman"/>
+          <w:sz w:val="24"/>
+          <w:szCs w:val="24"/>
+          <w:lang w:val="en-US"/>
+        </w:rPr>
+      </w:pPr>
+      <w:r>
+        <w:rPr>
+          <w:rFonts w:ascii="Times New Roman" w:hAnsi="Times New Roman" w:cs="Times New Roman"/>
+          <w:sz w:val="24"/>
+          <w:szCs w:val="24"/>
+          <w:lang w:val="en-US"/>
+        </w:rPr>
+        <w:t>public ClassName() {}</w:t>
+      </w:r>
+      <w:r>
+        <w:rPr>
+          <w:rFonts w:ascii="Times New Roman" w:hAnsi="Times New Roman" w:cs="Times New Roman"/>
+          <w:sz w:val="24"/>
+          <w:szCs w:val="24"/>
+          <w:lang w:val="en-US"/>
+        </w:rPr>
+        <w:t>;</w:t>
+      </w:r>
+    </w:p>
+    <w:p>
+      <w:pPr>
+        <w:pStyle w:val="ListParagraph"/>
+        <w:numPr>
+          <w:ilvl w:val="2"/>
+          <w:numId w:val="3"/>
+        </w:numPr>
+        <w:rPr>
+          <w:rFonts w:ascii="Times New Roman" w:hAnsi="Times New Roman" w:cs="Times New Roman"/>
+          <w:sz w:val="24"/>
+          <w:szCs w:val="24"/>
+          <w:lang w:val="en-US"/>
+        </w:rPr>
+      </w:pPr>
+      <w:r>
+        <w:rPr>
+          <w:rFonts w:ascii="Times New Roman" w:hAnsi="Times New Roman" w:cs="Times New Roman"/>
+          <w:b/>
+          <w:bCs/>
+          <w:sz w:val="24"/>
+          <w:szCs w:val="24"/>
+          <w:lang w:val="en-US"/>
+        </w:rPr>
+        <w:t xml:space="preserve">“new Class()”: </w:t>
+      </w:r>
+      <w:r>
+        <w:rPr>
+          <w:rFonts w:ascii="Times New Roman" w:hAnsi="Times New Roman" w:cs="Times New Roman"/>
+          <w:sz w:val="24"/>
+          <w:szCs w:val="24"/>
+          <w:lang w:val="en-US"/>
+        </w:rPr>
+        <w:t>Calls the constructor</w:t>
+      </w:r>
+      <w:r>
+        <w:rPr>
+          <w:rFonts w:ascii="Times New Roman" w:hAnsi="Times New Roman" w:cs="Times New Roman"/>
+          <w:sz w:val="24"/>
+          <w:szCs w:val="24"/>
+          <w:lang w:val="en-US"/>
+        </w:rPr>
+        <w:t>.</w:t>
+      </w:r>
+    </w:p>
+    <w:p>
+      <w:pPr>
+        <w:pStyle w:val="ListParagraph"/>
+        <w:numPr>
+          <w:ilvl w:val="1"/>
+          <w:numId w:val="3"/>
+        </w:numPr>
+        <w:rPr>
+          <w:rFonts w:ascii="Times New Roman" w:hAnsi="Times New Roman" w:cs="Times New Roman"/>
+          <w:sz w:val="24"/>
+          <w:szCs w:val="24"/>
+          <w:lang w:val="en-US"/>
+        </w:rPr>
+      </w:pPr>
+      <w:r>
+        <w:rPr>
+          <w:rFonts w:ascii="Times New Roman" w:hAnsi="Times New Roman" w:cs="Times New Roman"/>
+          <w:sz w:val="24"/>
+          <w:szCs w:val="24"/>
+          <w:lang w:val="en-US"/>
+        </w:rPr>
+        <w:t xml:space="preserve">Getters (aka </w:t>
+      </w:r>
+      <w:r>
+        <w:rPr>
+          <w:rFonts w:ascii="Times New Roman" w:hAnsi="Times New Roman" w:cs="Times New Roman"/>
+          <w:sz w:val="24"/>
+          <w:szCs w:val="24"/>
+          <w:lang w:val="en-US"/>
+        </w:rPr>
+        <w:t>Accessors):</w:t>
+      </w:r>
+      <w:r>
+        <w:rPr>
+          <w:rFonts w:ascii="Times New Roman" w:hAnsi="Times New Roman" w:cs="Times New Roman"/>
+          <w:b/>
+          <w:bCs/>
+          <w:sz w:val="24"/>
+          <w:szCs w:val="24"/>
+          <w:lang w:val="en-US"/>
+        </w:rPr>
+        <w:t xml:space="preserve"> </w:t>
+      </w:r>
+      <w:r>
+        <w:rPr>
+          <w:rFonts w:ascii="Times New Roman" w:hAnsi="Times New Roman" w:cs="Times New Roman"/>
+          <w:sz w:val="24"/>
+          <w:szCs w:val="24"/>
+          <w:lang w:val="en-US"/>
+        </w:rPr>
+        <w:t xml:space="preserve">They </w:t>
+      </w:r>
+      <w:r>
+        <w:rPr>
+          <w:rFonts w:ascii="Times New Roman" w:hAnsi="Times New Roman" w:cs="Times New Roman"/>
+          <w:sz w:val="24"/>
+          <w:szCs w:val="24"/>
+          <w:lang w:val="en-US"/>
+        </w:rPr>
+        <w:t xml:space="preserve">access </w:t>
+      </w:r>
+      <w:r>
+        <w:rPr>
+          <w:rFonts w:ascii="Times New Roman" w:hAnsi="Times New Roman" w:cs="Times New Roman"/>
+          <w:sz w:val="24"/>
+          <w:szCs w:val="24"/>
+          <w:lang w:val="en-US"/>
+        </w:rPr>
+        <w:t>private information</w:t>
+      </w:r>
+      <w:r>
+        <w:rPr>
+          <w:rFonts w:ascii="Times New Roman" w:hAnsi="Times New Roman" w:cs="Times New Roman"/>
+          <w:sz w:val="24"/>
+          <w:szCs w:val="24"/>
+          <w:lang w:val="en-US"/>
+        </w:rPr>
+        <w:t xml:space="preserve"> to be used</w:t>
+      </w:r>
+      <w:r>
+        <w:rPr>
+          <w:rFonts w:ascii="Times New Roman" w:hAnsi="Times New Roman" w:cs="Times New Roman"/>
+          <w:sz w:val="24"/>
+          <w:szCs w:val="24"/>
+          <w:lang w:val="en-US"/>
+        </w:rPr>
+        <w:t xml:space="preserve"> wherever they need to be used;</w:t>
+      </w:r>
+    </w:p>
+    <w:p>
+      <w:pPr>
+        <w:pStyle w:val="ListParagraph"/>
+        <w:numPr>
+          <w:ilvl w:val="2"/>
+          <w:numId w:val="3"/>
+        </w:numPr>
+        <w:rPr>
+          <w:rFonts w:ascii="Times New Roman" w:hAnsi="Times New Roman" w:cs="Times New Roman"/>
+          <w:sz w:val="24"/>
+          <w:szCs w:val="24"/>
+          <w:lang w:val="en-US"/>
+        </w:rPr>
+      </w:pPr>
+      <w:r>
+        <w:rPr>
+          <w:rFonts w:ascii="Times New Roman" w:hAnsi="Times New Roman" w:cs="Times New Roman"/>
+          <w:sz w:val="24"/>
+          <w:szCs w:val="24"/>
+          <w:lang w:val="en-US"/>
+        </w:rPr>
+        <w:lastRenderedPageBreak/>
+        <w:t>Must have a return type;</w:t>
+      </w:r>
+    </w:p>
+    <w:p>
+      <w:pPr>
+        <w:pStyle w:val="ListParagraph"/>
+        <w:numPr>
+          <w:ilvl w:val="2"/>
+          <w:numId w:val="3"/>
+        </w:numPr>
+        <w:rPr>
+          <w:rFonts w:ascii="Times New Roman" w:hAnsi="Times New Roman" w:cs="Times New Roman"/>
+          <w:b/>
+          <w:bCs/>
+          <w:sz w:val="24"/>
+          <w:szCs w:val="24"/>
+          <w:lang w:val="en-US"/>
+        </w:rPr>
+      </w:pPr>
+      <w:r>
+        <w:rPr>
+          <w:rFonts w:ascii="Times New Roman" w:hAnsi="Times New Roman" w:cs="Times New Roman"/>
+          <w:b/>
+          <w:bCs/>
+          <w:sz w:val="24"/>
+          <w:szCs w:val="24"/>
+          <w:lang w:val="en-US"/>
+        </w:rPr>
+        <w:t>“</w:t>
+      </w:r>
+      <w:r>
+        <w:rPr>
+          <w:rFonts w:ascii="Times New Roman" w:hAnsi="Times New Roman" w:cs="Times New Roman"/>
+          <w:b/>
+          <w:bCs/>
+          <w:sz w:val="24"/>
+          <w:szCs w:val="24"/>
+          <w:lang w:val="en-US"/>
+        </w:rPr>
+        <w:t xml:space="preserve">public </w:t>
+      </w:r>
+      <w:r>
+        <w:rPr>
+          <w:rFonts w:ascii="Times New Roman" w:hAnsi="Times New Roman" w:cs="Times New Roman"/>
+          <w:b/>
+          <w:bCs/>
+          <w:sz w:val="24"/>
+          <w:szCs w:val="24"/>
+          <w:lang w:val="en-US"/>
+        </w:rPr>
+        <w:t xml:space="preserve">dataType </w:t>
+      </w:r>
+      <w:r>
+        <w:rPr>
+          <w:rFonts w:ascii="Times New Roman" w:hAnsi="Times New Roman" w:cs="Times New Roman"/>
+          <w:b/>
+          <w:bCs/>
+          <w:sz w:val="24"/>
+          <w:szCs w:val="24"/>
+          <w:lang w:val="en-US"/>
+        </w:rPr>
+        <w:t>getVariable(){}”</w:t>
+      </w:r>
+      <w:r>
+        <w:rPr>
+          <w:rFonts w:ascii="Times New Roman" w:hAnsi="Times New Roman" w:cs="Times New Roman"/>
+          <w:b/>
+          <w:bCs/>
+          <w:sz w:val="24"/>
+          <w:szCs w:val="24"/>
+          <w:lang w:val="en-US"/>
+        </w:rPr>
+        <w:t>.</w:t>
+      </w:r>
+    </w:p>
+    <w:p>
+      <w:pPr>
+        <w:pStyle w:val="ListParagraph"/>
+        <w:numPr>
+          <w:ilvl w:val="1"/>
+          <w:numId w:val="3"/>
+        </w:numPr>
+        <w:rPr>
+          <w:rFonts w:ascii="Times New Roman" w:hAnsi="Times New Roman" w:cs="Times New Roman"/>
+          <w:sz w:val="24"/>
+          <w:szCs w:val="24"/>
+          <w:lang w:val="en-US"/>
+        </w:rPr>
+      </w:pPr>
+      <w:r>
+        <w:rPr>
+          <w:rFonts w:ascii="Times New Roman" w:hAnsi="Times New Roman" w:cs="Times New Roman"/>
+          <w:sz w:val="24"/>
+          <w:szCs w:val="24"/>
+          <w:lang w:val="en-US"/>
+        </w:rPr>
+        <w:t>Setters:</w:t>
+      </w:r>
+      <w:r>
+        <w:rPr>
+          <w:rFonts w:ascii="Times New Roman" w:hAnsi="Times New Roman" w:cs="Times New Roman"/>
+          <w:sz w:val="24"/>
+          <w:szCs w:val="24"/>
+          <w:lang w:val="en-US"/>
+        </w:rPr>
+        <w:t xml:space="preserve"> </w:t>
+      </w:r>
+      <w:r>
+        <w:rPr>
+          <w:rFonts w:ascii="Times New Roman" w:hAnsi="Times New Roman" w:cs="Times New Roman"/>
+          <w:sz w:val="24"/>
+          <w:szCs w:val="24"/>
+          <w:lang w:val="en-US"/>
+        </w:rPr>
+        <w:t xml:space="preserve">Sets a </w:t>
+      </w:r>
+      <w:r>
+        <w:rPr>
+          <w:rFonts w:ascii="Times New Roman" w:hAnsi="Times New Roman" w:cs="Times New Roman"/>
+          <w:sz w:val="24"/>
+          <w:szCs w:val="24"/>
+          <w:lang w:val="en-US"/>
+        </w:rPr>
+        <w:t xml:space="preserve">new value to an existing </w:t>
+      </w:r>
+      <w:r>
+        <w:rPr>
+          <w:rFonts w:ascii="Times New Roman" w:hAnsi="Times New Roman" w:cs="Times New Roman"/>
+          <w:sz w:val="24"/>
+          <w:szCs w:val="24"/>
+          <w:lang w:val="en-US"/>
+        </w:rPr>
+        <w:t>variable;</w:t>
+      </w:r>
+    </w:p>
+    <w:p>
+      <w:pPr>
+        <w:pStyle w:val="ListParagraph"/>
+        <w:numPr>
+          <w:ilvl w:val="2"/>
+          <w:numId w:val="3"/>
+        </w:numPr>
+        <w:rPr>
+          <w:rFonts w:ascii="Times New Roman" w:hAnsi="Times New Roman" w:cs="Times New Roman"/>
+          <w:sz w:val="24"/>
+          <w:szCs w:val="24"/>
+          <w:lang w:val="en-US"/>
+        </w:rPr>
+      </w:pPr>
+      <w:r>
+        <w:rPr>
+          <w:rFonts w:ascii="Times New Roman" w:hAnsi="Times New Roman" w:cs="Times New Roman"/>
+          <w:sz w:val="24"/>
+          <w:szCs w:val="24"/>
+          <w:lang w:val="en-US"/>
+        </w:rPr>
+        <w:t xml:space="preserve">public </w:t>
+      </w:r>
+      <w:r>
+        <w:rPr>
+          <w:rFonts w:ascii="Times New Roman" w:hAnsi="Times New Roman" w:cs="Times New Roman"/>
+          <w:sz w:val="24"/>
+          <w:szCs w:val="24"/>
+          <w:lang w:val="en-US"/>
+        </w:rPr>
+        <w:t xml:space="preserve">dataType </w:t>
+      </w:r>
+      <w:r>
+        <w:rPr>
+          <w:rFonts w:ascii="Times New Roman" w:hAnsi="Times New Roman" w:cs="Times New Roman"/>
+          <w:sz w:val="24"/>
+          <w:szCs w:val="24"/>
+          <w:lang w:val="en-US"/>
+        </w:rPr>
+        <w:t>setVariable(</w:t>
+      </w:r>
+      <w:r>
+        <w:rPr>
+          <w:rFonts w:ascii="Times New Roman" w:hAnsi="Times New Roman" w:cs="Times New Roman"/>
+          <w:sz w:val="24"/>
+          <w:szCs w:val="24"/>
+          <w:lang w:val="en-US"/>
+        </w:rPr>
+        <w:t>dat</w:t>
+      </w:r>
+      <w:r>
+        <w:rPr>
+          <w:rFonts w:ascii="Times New Roman" w:hAnsi="Times New Roman" w:cs="Times New Roman"/>
+          <w:sz w:val="24"/>
+          <w:szCs w:val="24"/>
+          <w:lang w:val="en-US"/>
+        </w:rPr>
+        <w:t>aType variable</w:t>
+      </w:r>
+      <w:r>
+        <w:rPr>
+          <w:rFonts w:ascii="Times New Roman" w:hAnsi="Times New Roman" w:cs="Times New Roman"/>
+          <w:sz w:val="24"/>
+          <w:szCs w:val="24"/>
+          <w:lang w:val="en-US"/>
+        </w:rPr>
+        <w:t>){</w:t>
+      </w:r>
+      <w:r>
+        <w:rPr>
+          <w:rFonts w:ascii="Times New Roman" w:hAnsi="Times New Roman" w:cs="Times New Roman"/>
+          <w:sz w:val="24"/>
+          <w:szCs w:val="24"/>
+          <w:lang w:val="en-US"/>
+        </w:rPr>
+        <w:t>this</w:t>
+      </w:r>
+      <w:r>
+        <w:rPr>
+          <w:rFonts w:ascii="Times New Roman" w:hAnsi="Times New Roman" w:cs="Times New Roman"/>
+          <w:sz w:val="24"/>
+          <w:szCs w:val="24"/>
+          <w:lang w:val="en-US"/>
+        </w:rPr>
+        <w:t xml:space="preserve">.variable = </w:t>
+      </w:r>
+      <w:r>
+        <w:rPr>
+          <w:rFonts w:ascii="Times New Roman" w:hAnsi="Times New Roman" w:cs="Times New Roman"/>
+          <w:sz w:val="24"/>
+          <w:szCs w:val="24"/>
+          <w:lang w:val="en-US"/>
+        </w:rPr>
+        <w:t>variable</w:t>
+      </w:r>
+      <w:r>
+        <w:rPr>
+          <w:rFonts w:ascii="Times New Roman" w:hAnsi="Times New Roman" w:cs="Times New Roman"/>
+          <w:sz w:val="24"/>
+          <w:szCs w:val="24"/>
+          <w:lang w:val="en-US"/>
+        </w:rPr>
+        <w:t>}</w:t>
+      </w:r>
+      <w:r>
+        <w:rPr>
+          <w:rFonts w:ascii="Times New Roman" w:hAnsi="Times New Roman" w:cs="Times New Roman"/>
+          <w:sz w:val="24"/>
+          <w:szCs w:val="24"/>
+          <w:lang w:val="en-US"/>
+        </w:rPr>
+        <w:t>;</w:t>
+      </w:r>
+    </w:p>
+    <w:p>
+      <w:pPr>
+        <w:pStyle w:val="ListParagraph"/>
+        <w:numPr>
+          <w:ilvl w:val="1"/>
+          <w:numId w:val="3"/>
+        </w:numPr>
+        <w:rPr>
+          <w:rFonts w:ascii="Times New Roman" w:hAnsi="Times New Roman" w:cs="Times New Roman"/>
+          <w:sz w:val="24"/>
+          <w:szCs w:val="24"/>
+          <w:lang w:val="en-US"/>
+        </w:rPr>
+      </w:pPr>
+      <w:r>
+        <w:rPr>
+          <w:rFonts w:ascii="Times New Roman" w:hAnsi="Times New Roman" w:cs="Times New Roman"/>
+          <w:sz w:val="24"/>
+          <w:szCs w:val="24"/>
+          <w:lang w:val="en-US"/>
+        </w:rPr>
+        <w:t xml:space="preserve">toString: </w:t>
+      </w:r>
+      <w:r>
+        <w:rPr>
+          <w:rFonts w:ascii="Times New Roman" w:hAnsi="Times New Roman" w:cs="Times New Roman"/>
+          <w:sz w:val="24"/>
+          <w:szCs w:val="24"/>
+          <w:lang w:val="en-US"/>
+        </w:rPr>
+        <w:t xml:space="preserve">Converts a reference type </w:t>
+      </w:r>
+      <w:r>
+        <w:rPr>
+          <w:rFonts w:ascii="Times New Roman" w:hAnsi="Times New Roman" w:cs="Times New Roman"/>
+          <w:sz w:val="24"/>
+          <w:szCs w:val="24"/>
+          <w:lang w:val="en-US"/>
+        </w:rPr>
+        <w:t>to String so Java can print it when requested to;</w:t>
+      </w:r>
+    </w:p>
+    <w:p>
+      <w:pPr>
+        <w:pStyle w:val="ListParagraph"/>
+        <w:numPr>
+          <w:ilvl w:val="0"/>
+          <w:numId w:val="3"/>
+        </w:numPr>
+        <w:rPr>
+          <w:rFonts w:ascii="Times New Roman" w:hAnsi="Times New Roman" w:cs="Times New Roman"/>
+          <w:sz w:val="24"/>
+          <w:szCs w:val="24"/>
+          <w:lang w:val="en-US"/>
+        </w:rPr>
+      </w:pPr>
+      <w:r>
+        <w:rPr>
+          <w:rFonts w:ascii="Times New Roman" w:hAnsi="Times New Roman" w:cs="Times New Roman"/>
+          <w:sz w:val="24"/>
+          <w:szCs w:val="24"/>
+          <w:lang w:val="en-US"/>
+        </w:rPr>
+        <w:t>Overload:</w:t>
+      </w:r>
+      <w:r>
+        <w:rPr>
+          <w:rFonts w:ascii="Times New Roman" w:hAnsi="Times New Roman" w:cs="Times New Roman"/>
+          <w:sz w:val="24"/>
+          <w:szCs w:val="24"/>
+          <w:lang w:val="en-US"/>
+        </w:rPr>
+        <w:t xml:space="preserve"> </w:t>
+      </w:r>
+      <w:r>
+        <w:rPr>
+          <w:rFonts w:ascii="Times New Roman" w:hAnsi="Times New Roman" w:cs="Times New Roman"/>
+          <w:sz w:val="24"/>
+          <w:szCs w:val="24"/>
+          <w:lang w:val="en-US"/>
+        </w:rPr>
+        <w:t>Multiple methods with a same name, but with different parameters</w:t>
+      </w:r>
+      <w:r>
+        <w:rPr>
+          <w:rFonts w:ascii="Times New Roman" w:hAnsi="Times New Roman" w:cs="Times New Roman"/>
+          <w:sz w:val="24"/>
+          <w:szCs w:val="24"/>
+          <w:lang w:val="en-US"/>
+        </w:rPr>
+        <w:t>;</w:t>
+      </w:r>
+    </w:p>
+    <w:p>
+      <w:pPr>
+        <w:pStyle w:val="ListParagraph"/>
+        <w:numPr>
+          <w:ilvl w:val="1"/>
+          <w:numId w:val="3"/>
+        </w:numPr>
+        <w:rPr>
+          <w:rFonts w:ascii="Times New Roman" w:hAnsi="Times New Roman" w:cs="Times New Roman"/>
+          <w:sz w:val="24"/>
+          <w:szCs w:val="24"/>
+          <w:lang w:val="en-US"/>
+        </w:rPr>
+      </w:pPr>
+      <w:r>
+        <w:rPr>
+          <w:rFonts w:ascii="Times New Roman" w:hAnsi="Times New Roman" w:cs="Times New Roman"/>
+          <w:sz w:val="24"/>
+          <w:szCs w:val="24"/>
+          <w:lang w:val="en-US"/>
+        </w:rPr>
+        <w:t xml:space="preserve">E.g.: </w:t>
+      </w:r>
+      <w:r>
+        <w:rPr>
+          <w:rFonts w:ascii="Times New Roman" w:hAnsi="Times New Roman" w:cs="Times New Roman"/>
+          <w:sz w:val="24"/>
+          <w:szCs w:val="24"/>
+          <w:lang w:val="en-US"/>
+        </w:rPr>
+        <w:t>Table(){} and Table(int length, int height, int width){</w:t>
+      </w:r>
+      <w:r>
+        <w:rPr>
+          <w:rFonts w:ascii="Times New Roman" w:hAnsi="Times New Roman" w:cs="Times New Roman"/>
+          <w:sz w:val="24"/>
+          <w:szCs w:val="24"/>
+          <w:lang w:val="en-US"/>
+        </w:rPr>
+        <w:t>return variable</w:t>
+      </w:r>
+      <w:r>
+        <w:rPr>
+          <w:rFonts w:ascii="Times New Roman" w:hAnsi="Times New Roman" w:cs="Times New Roman"/>
+          <w:sz w:val="24"/>
+          <w:szCs w:val="24"/>
+          <w:lang w:val="en-US"/>
+        </w:rPr>
+        <w:t>};</w:t>
+      </w:r>
+    </w:p>
+    <w:p>
+      <w:pPr>
+        <w:pStyle w:val="ListParagraph"/>
+        <w:numPr>
+          <w:ilvl w:val="0"/>
+          <w:numId w:val="3"/>
+        </w:numPr>
+        <w:rPr>
+          <w:rFonts w:ascii="Times New Roman" w:hAnsi="Times New Roman" w:cs="Times New Roman"/>
+          <w:sz w:val="24"/>
+          <w:szCs w:val="24"/>
+          <w:lang w:val="en-US"/>
+        </w:rPr>
+      </w:pPr>
+      <w:r>
+        <w:rPr>
+          <w:rFonts w:ascii="Times New Roman" w:hAnsi="Times New Roman" w:cs="Times New Roman"/>
+          <w:sz w:val="24"/>
+          <w:szCs w:val="24"/>
+          <w:lang w:val="en-US"/>
+        </w:rPr>
+        <w:t xml:space="preserve">Signature: Name and data types </w:t>
+      </w:r>
+      <w:r>
+        <w:rPr>
+          <w:rFonts w:ascii="Times New Roman" w:hAnsi="Times New Roman" w:cs="Times New Roman"/>
+          <w:sz w:val="24"/>
+          <w:szCs w:val="24"/>
+          <w:lang w:val="en-US"/>
+        </w:rPr>
+        <w:t xml:space="preserve">of the </w:t>
+      </w:r>
+      <w:r>
+        <w:rPr>
+          <w:rFonts w:ascii="Times New Roman" w:hAnsi="Times New Roman" w:cs="Times New Roman"/>
+          <w:sz w:val="24"/>
+          <w:szCs w:val="24"/>
+          <w:lang w:val="en-US"/>
+        </w:rPr>
+        <w:t>constructor;</w:t>
+      </w:r>
+    </w:p>
+    <w:p>
+      <w:pPr>
+        <w:pStyle w:val="ListParagraph"/>
+        <w:numPr>
+          <w:ilvl w:val="1"/>
+          <w:numId w:val="3"/>
+        </w:numPr>
+        <w:rPr>
+          <w:rFonts w:ascii="Times New Roman" w:hAnsi="Times New Roman" w:cs="Times New Roman"/>
+          <w:sz w:val="24"/>
+          <w:szCs w:val="24"/>
+          <w:lang w:val="en-US"/>
+        </w:rPr>
+      </w:pPr>
+      <w:r>
+        <w:rPr>
+          <w:rFonts w:ascii="Times New Roman" w:hAnsi="Times New Roman" w:cs="Times New Roman"/>
+          <w:sz w:val="24"/>
+          <w:szCs w:val="24"/>
+          <w:lang w:val="en-US"/>
+        </w:rPr>
+        <w:t xml:space="preserve">E.g.: </w:t>
+      </w:r>
+      <w:r>
+        <w:rPr>
+          <w:rFonts w:ascii="Times New Roman" w:hAnsi="Times New Roman" w:cs="Times New Roman"/>
+          <w:b/>
+          <w:bCs/>
+          <w:sz w:val="24"/>
+          <w:szCs w:val="24"/>
+          <w:lang w:val="en-US"/>
+        </w:rPr>
+        <w:t>Table(int length, int height, int width)</w:t>
+      </w:r>
+      <w:r>
+        <w:rPr>
+          <w:rFonts w:ascii="Times New Roman" w:hAnsi="Times New Roman" w:cs="Times New Roman"/>
+          <w:sz w:val="24"/>
+          <w:szCs w:val="24"/>
+          <w:lang w:val="en-US"/>
+        </w:rPr>
+        <w:t xml:space="preserve"> is the signature</w:t>
+      </w:r>
+      <w:r>
+        <w:rPr>
+          <w:rFonts w:ascii="Times New Roman" w:hAnsi="Times New Roman" w:cs="Times New Roman"/>
+          <w:sz w:val="24"/>
+          <w:szCs w:val="24"/>
+          <w:lang w:val="en-US"/>
+        </w:rPr>
+        <w:t xml:space="preserve"> of the constructor;</w:t>
+      </w:r>
+    </w:p>
+    <w:p>
+      <w:pPr>
+        <w:pStyle w:val="ListParagraph"/>
+        <w:numPr>
+          <w:ilvl w:val="0"/>
+          <w:numId w:val="3"/>
+        </w:numPr>
+        <w:rPr>
+          <w:rFonts w:ascii="Times New Roman" w:hAnsi="Times New Roman" w:cs="Times New Roman"/>
+          <w:sz w:val="24"/>
+          <w:szCs w:val="24"/>
+          <w:lang w:val="en-US"/>
+        </w:rPr>
+      </w:pPr>
+      <w:r>
+        <w:rPr>
+          <w:rFonts w:ascii="Times New Roman" w:hAnsi="Times New Roman" w:cs="Times New Roman"/>
+          <w:b/>
+          <w:bCs/>
+          <w:sz w:val="24"/>
+          <w:szCs w:val="24"/>
+          <w:lang w:val="en-US"/>
+        </w:rPr>
+        <w:t>“</w:t>
+      </w:r>
+      <w:r>
+        <w:rPr>
+          <w:rFonts w:ascii="Times New Roman" w:hAnsi="Times New Roman" w:cs="Times New Roman"/>
+          <w:b/>
+          <w:bCs/>
+          <w:sz w:val="24"/>
+          <w:szCs w:val="24"/>
+          <w:lang w:val="en-US"/>
+        </w:rPr>
+        <w:t>this.</w:t>
+      </w:r>
+      <w:r>
+        <w:rPr>
+          <w:rFonts w:ascii="Times New Roman" w:hAnsi="Times New Roman" w:cs="Times New Roman"/>
+          <w:b/>
+          <w:bCs/>
+          <w:sz w:val="24"/>
+          <w:szCs w:val="24"/>
+          <w:lang w:val="en-US"/>
+        </w:rPr>
+        <w:t xml:space="preserve">”: </w:t>
+      </w:r>
+      <w:r>
+        <w:rPr>
+          <w:rFonts w:ascii="Times New Roman" w:hAnsi="Times New Roman" w:cs="Times New Roman"/>
+          <w:sz w:val="24"/>
+          <w:szCs w:val="24"/>
+          <w:lang w:val="en-US"/>
+        </w:rPr>
+        <w:t xml:space="preserve">Differs the </w:t>
+      </w:r>
+      <w:r>
+        <w:rPr>
+          <w:rFonts w:ascii="Times New Roman" w:hAnsi="Times New Roman" w:cs="Times New Roman"/>
+          <w:sz w:val="24"/>
+          <w:szCs w:val="24"/>
+          <w:lang w:val="en-US"/>
+        </w:rPr>
+        <w:t xml:space="preserve">instance variables from the </w:t>
+      </w:r>
+      <w:r>
+        <w:rPr>
+          <w:rFonts w:ascii="Times New Roman" w:hAnsi="Times New Roman" w:cs="Times New Roman"/>
+          <w:sz w:val="24"/>
+          <w:szCs w:val="24"/>
+          <w:lang w:val="en-US"/>
+        </w:rPr>
+        <w:t>ones in the signature;</w:t>
+      </w:r>
+    </w:p>
+    <w:p>
+      <w:pPr>
+        <w:pStyle w:val="ListParagraph"/>
+        <w:numPr>
+          <w:ilvl w:val="0"/>
+          <w:numId w:val="3"/>
+        </w:numPr>
+        <w:rPr>
+          <w:rFonts w:ascii="Times New Roman" w:hAnsi="Times New Roman" w:cs="Times New Roman"/>
+          <w:sz w:val="24"/>
+          <w:szCs w:val="24"/>
+          <w:lang w:val="en-US"/>
+        </w:rPr>
+      </w:pPr>
+      <w:r>
+        <w:rPr>
+          <w:rFonts w:ascii="Times New Roman" w:hAnsi="Times New Roman" w:cs="Times New Roman"/>
+          <w:b/>
+          <w:bCs/>
+          <w:sz w:val="24"/>
+          <w:szCs w:val="24"/>
+          <w:lang w:val="en-US"/>
+        </w:rPr>
+        <w:t>Methods:</w:t>
+      </w:r>
+      <w:r>
+        <w:rPr>
+          <w:rFonts w:ascii="Times New Roman" w:hAnsi="Times New Roman" w:cs="Times New Roman"/>
+          <w:sz w:val="24"/>
+          <w:szCs w:val="24"/>
+          <w:lang w:val="en-US"/>
+        </w:rPr>
+        <w:t xml:space="preserve"> </w:t>
+      </w:r>
+      <w:r>
+        <w:rPr>
+          <w:rFonts w:ascii="Times New Roman" w:hAnsi="Times New Roman" w:cs="Times New Roman"/>
+          <w:sz w:val="24"/>
+          <w:szCs w:val="24"/>
+          <w:lang w:val="en-US"/>
+        </w:rPr>
+        <w:t>Parts of code that can be called from other locations in the program to reuse code that occurs frequently;</w:t>
+      </w:r>
     </w:p>
     <w:sectPr>
       <w:pgSz w:w="11906" w:h="16838"/>
@@ -2797,12 +3890,62 @@
 </w:document>
 </file>
 
+<file path=word/endnotes.xml><?xml version="1.0" encoding="utf-8"?>
+<w:endnotes xmlns:wpc="http://schemas.microsoft.com/office/word/2010/wordprocessingCanvas" xmlns:cx="http://schemas.microsoft.com/office/drawing/2014/chartex" xmlns:cx1="http://schemas.microsoft.com/office/drawing/2015/9/8/chartex" xmlns:cx2="http://schemas.microsoft.com/office/drawing/2015/10/21/chartex" xmlns:cx3="http://schemas.microsoft.com/office/drawing/2016/5/9/chartex" xmlns:cx4="http://schemas.microsoft.com/office/drawing/2016/5/10/chartex" xmlns:cx5="http://schemas.microsoft.com/office/drawing/2016/5/11/chartex" xmlns:cx6="http://schemas.microsoft.com/office/drawing/2016/5/12/chartex" xmlns:cx7="http://schemas.microsoft.com/office/drawing/2016/5/13/chartex" xmlns:cx8="http://schemas.microsoft.com/office/drawing/2016/5/14/chartex" xmlns:mc="http://schemas.openxmlformats.org/markup-compatibility/2006" xmlns:aink="http://schemas.microsoft.com/office/drawing/2016/ink" xmlns:am3d="http://schemas.microsoft.com/office/drawing/2017/model3d" xmlns:o="urn:schemas-microsoft-com:office:office" xmlns:oel="http://schemas.microsoft.com/office/2019/extlst" xmlns:r="http://schemas.openxmlformats.org/officeDocument/2006/relationships" xmlns:m="http://schemas.openxmlformats.org/officeDocument/2006/math" xmlns:v="urn:schemas-microsoft-com:vml" xmlns:wp14="http://schemas.microsoft.com/office/word/2010/wordprocessingDrawing" xmlns:wp="http://schemas.openxmlformats.org/drawingml/2006/wordprocessingDrawing" xmlns:w10="urn:schemas-microsoft-com:office:word" xmlns:w="http://schemas.openxmlformats.org/wordprocessingml/2006/main" xmlns:w14="http://schemas.microsoft.com/office/word/2010/wordml" xmlns:w15="http://schemas.microsoft.com/office/word/2012/wordml" xmlns:w16cex="http://schemas.microsoft.com/office/word/2018/wordml/cex" xmlns:w16cid="http://schemas.microsoft.com/office/word/2016/wordml/cid" xmlns:w16="http://schemas.microsoft.com/office/word/2018/wordml" xmlns:w16du="http://schemas.microsoft.com/office/word/2023/wordml/word16du" xmlns:w16sdtdh="http://schemas.microsoft.com/office/word/2020/wordml/sdtdatahash" xmlns:w16sdtfl="http://schemas.microsoft.com/office/word/2024/wordml/sdtformatlock" xmlns:w16se="http://schemas.microsoft.com/office/word/2015/wordml/symex" xmlns:wpg="http://schemas.microsoft.com/office/word/2010/wordprocessingGroup" xmlns:wpi="http://schemas.microsoft.com/office/word/2010/wordprocessingInk" xmlns:wne="http://schemas.microsoft.com/office/word/2006/wordml" xmlns:wps="http://schemas.microsoft.com/office/word/2010/wordprocessingShape" mc:Ignorable="w14 w15 w16se w16cid w16 w16cex w16sdtdh w16sdtfl w16du wp14">
+  <w:endnote w:type="separator" w:id="-1">
+    <w:p>
+      <w:pPr>
+        <w:spacing w:after="0" w:line="240" w:lineRule="auto"/>
+      </w:pPr>
+      <w:r>
+        <w:separator/>
+      </w:r>
+    </w:p>
+  </w:endnote>
+  <w:endnote w:type="continuationSeparator" w:id="0">
+    <w:p>
+      <w:pPr>
+        <w:spacing w:after="0" w:line="240" w:lineRule="auto"/>
+      </w:pPr>
+      <w:r>
+        <w:continuationSeparator/>
+      </w:r>
+    </w:p>
+  </w:endnote>
+</w:endnotes>
+</file>
+
+<file path=word/footnotes.xml><?xml version="1.0" encoding="utf-8"?>
+<w:footnotes xmlns:wpc="http://schemas.microsoft.com/office/word/2010/wordprocessingCanvas" xmlns:cx="http://schemas.microsoft.com/office/drawing/2014/chartex" xmlns:cx1="http://schemas.microsoft.com/office/drawing/2015/9/8/chartex" xmlns:cx2="http://schemas.microsoft.com/office/drawing/2015/10/21/chartex" xmlns:cx3="http://schemas.microsoft.com/office/drawing/2016/5/9/chartex" xmlns:cx4="http://schemas.microsoft.com/office/drawing/2016/5/10/chartex" xmlns:cx5="http://schemas.microsoft.com/office/drawing/2016/5/11/chartex" xmlns:cx6="http://schemas.microsoft.com/office/drawing/2016/5/12/chartex" xmlns:cx7="http://schemas.microsoft.com/office/drawing/2016/5/13/chartex" xmlns:cx8="http://schemas.microsoft.com/office/drawing/2016/5/14/chartex" xmlns:mc="http://schemas.openxmlformats.org/markup-compatibility/2006" xmlns:aink="http://schemas.microsoft.com/office/drawing/2016/ink" xmlns:am3d="http://schemas.microsoft.com/office/drawing/2017/model3d" xmlns:o="urn:schemas-microsoft-com:office:office" xmlns:oel="http://schemas.microsoft.com/office/2019/extlst" xmlns:r="http://schemas.openxmlformats.org/officeDocument/2006/relationships" xmlns:m="http://schemas.openxmlformats.org/officeDocument/2006/math" xmlns:v="urn:schemas-microsoft-com:vml" xmlns:wp14="http://schemas.microsoft.com/office/word/2010/wordprocessingDrawing" xmlns:wp="http://schemas.openxmlformats.org/drawingml/2006/wordprocessingDrawing" xmlns:w10="urn:schemas-microsoft-com:office:word" xmlns:w="http://schemas.openxmlformats.org/wordprocessingml/2006/main" xmlns:w14="http://schemas.microsoft.com/office/word/2010/wordml" xmlns:w15="http://schemas.microsoft.com/office/word/2012/wordml" xmlns:w16cex="http://schemas.microsoft.com/office/word/2018/wordml/cex" xmlns:w16cid="http://schemas.microsoft.com/office/word/2016/wordml/cid" xmlns:w16="http://schemas.microsoft.com/office/word/2018/wordml" xmlns:w16du="http://schemas.microsoft.com/office/word/2023/wordml/word16du" xmlns:w16sdtdh="http://schemas.microsoft.com/office/word/2020/wordml/sdtdatahash" xmlns:w16sdtfl="http://schemas.microsoft.com/office/word/2024/wordml/sdtformatlock" xmlns:w16se="http://schemas.microsoft.com/office/word/2015/wordml/symex" xmlns:wpg="http://schemas.microsoft.com/office/word/2010/wordprocessingGroup" xmlns:wpi="http://schemas.microsoft.com/office/word/2010/wordprocessingInk" xmlns:wne="http://schemas.microsoft.com/office/word/2006/wordml" xmlns:wps="http://schemas.microsoft.com/office/word/2010/wordprocessingShape" mc:Ignorable="w14 w15 w16se w16cid w16 w16cex w16sdtdh w16sdtfl w16du wp14">
+  <w:footnote w:type="separator" w:id="-1">
+    <w:p>
+      <w:pPr>
+        <w:spacing w:after="0" w:line="240" w:lineRule="auto"/>
+      </w:pPr>
+      <w:r>
+        <w:separator/>
+      </w:r>
+    </w:p>
+  </w:footnote>
+  <w:footnote w:type="continuationSeparator" w:id="0">
+    <w:p>
+      <w:pPr>
+        <w:spacing w:after="0" w:line="240" w:lineRule="auto"/>
+      </w:pPr>
+      <w:r>
+        <w:continuationSeparator/>
+      </w:r>
+    </w:p>
+  </w:footnote>
+</w:footnotes>
+</file>
+
 <file path=word/numbering.xml><?xml version="1.0" encoding="utf-8"?>
 <w:numbering xmlns:wpc="http://schemas.microsoft.com/office/word/2010/wordprocessingCanvas" xmlns:cx="http://schemas.microsoft.com/office/drawing/2014/chartex" xmlns:cx1="http://schemas.microsoft.com/office/drawing/2015/9/8/chartex" xmlns:cx2="http://schemas.microsoft.com/office/drawing/2015/10/21/chartex" xmlns:cx3="http://schemas.microsoft.com/office/drawing/2016/5/9/chartex" xmlns:cx4="http://schemas.microsoft.com/office/drawing/2016/5/10/chartex" xmlns:cx5="http://schemas.microsoft.com/office/drawing/2016/5/11/chartex" xmlns:cx6="http://schemas.microsoft.com/office/drawing/2016/5/12/chartex" xmlns:cx7="http://schemas.microsoft.com/office/drawing/2016/5/13/chartex" xmlns:cx8="http://schemas.microsoft.com/office/drawing/2016/5/14/chartex" xmlns:mc="http://schemas.openxmlformats.org/markup-compatibility/2006" xmlns:aink="http://schemas.microsoft.com/office/drawing/2016/ink" xmlns:am3d="http://schemas.microsoft.com/office/drawing/2017/model3d" xmlns:o="urn:schemas-microsoft-com:office:office" xmlns:oel="http://schemas.microsoft.com/office/2019/extlst" xmlns:r="http://schemas.openxmlformats.org/officeDocument/2006/relationships" xmlns:m="http://schemas.openxmlformats.org/officeDocument/2006/math" xmlns:v="urn:schemas-microsoft-com:vml" xmlns:wp14="http://schemas.microsoft.com/office/word/2010/wordprocessingDrawing" xmlns:wp="http://schemas.openxmlformats.org/drawingml/2006/wordprocessingDrawing" xmlns:w10="urn:schemas-microsoft-com:office:word" xmlns:w="http://schemas.openxmlformats.org/wordprocessingml/2006/main" xmlns:w14="http://schemas.microsoft.com/office/word/2010/wordml" xmlns:w15="http://schemas.microsoft.com/office/word/2012/wordml" xmlns:w16cex="http://schemas.microsoft.com/office/word/2018/wordml/cex" xmlns:w16cid="http://schemas.microsoft.com/office/word/2016/wordml/cid" xmlns:w16="http://schemas.microsoft.com/office/word/2018/wordml" xmlns:w16du="http://schemas.microsoft.com/office/word/2023/wordml/word16du" xmlns:w16sdtdh="http://schemas.microsoft.com/office/word/2020/wordml/sdtdatahash" xmlns:w16sdtfl="http://schemas.microsoft.com/office/word/2024/wordml/sdtformatlock" xmlns:w16se="http://schemas.microsoft.com/office/word/2015/wordml/symex" xmlns:wpg="http://schemas.microsoft.com/office/word/2010/wordprocessingGroup" xmlns:wpi="http://schemas.microsoft.com/office/word/2010/wordprocessingInk" xmlns:wne="http://schemas.microsoft.com/office/word/2006/wordml" xmlns:wps="http://schemas.microsoft.com/office/word/2010/wordprocessingShape" mc:Ignorable="w14 w15 w16se w16cid w16 w16cex w16sdtdh w16sdtfl w16du wp14">
   <w:abstractNum w:abstractNumId="0" w15:restartNumberingAfterBreak="0">
-    <w:nsid w:val="56A677E6"/>
+    <w:nsid w:val="3DC60659"/>
     <w:multiLevelType w:val="hybridMultilevel"/>
-    <w:tmpl w:val="1B001E32"/>
+    <w:tmpl w:val="6BA65970"/>
     <w:lvl w:ilvl="0" w:tplc="04090001">
       <w:start w:val="1"/>
       <w:numFmt w:val="bullet"/>
@@ -2912,10 +4055,126 @@
       </w:rPr>
     </w:lvl>
   </w:abstractNum>
+  <w:abstractNum w:abstractNumId="1" w15:restartNumberingAfterBreak="0">
+    <w:nsid w:val="56A677E6"/>
+    <w:multiLevelType w:val="hybridMultilevel"/>
+    <w:tmpl w:val="1B001E32"/>
+    <w:lvl w:ilvl="0" w:tplc="04090001">
+      <w:start w:val="1"/>
+      <w:numFmt w:val="bullet"/>
+      <w:lvlText w:val=""/>
+      <w:lvlJc w:val="left"/>
+      <w:pPr>
+        <w:ind w:left="720" w:hanging="360"/>
+      </w:pPr>
+      <w:rPr>
+        <w:rFonts w:ascii="Symbol" w:hAnsi="Symbol" w:hint="default"/>
+      </w:rPr>
+    </w:lvl>
+    <w:lvl w:ilvl="1" w:tplc="04090003">
+      <w:start w:val="1"/>
+      <w:numFmt w:val="bullet"/>
+      <w:lvlText w:val="o"/>
+      <w:lvlJc w:val="left"/>
+      <w:pPr>
+        <w:ind w:left="1440" w:hanging="360"/>
+      </w:pPr>
+      <w:rPr>
+        <w:rFonts w:ascii="Courier New" w:hAnsi="Courier New" w:cs="Courier New" w:hint="default"/>
+      </w:rPr>
+    </w:lvl>
+    <w:lvl w:ilvl="2" w:tplc="04090005">
+      <w:start w:val="1"/>
+      <w:numFmt w:val="bullet"/>
+      <w:lvlText w:val=""/>
+      <w:lvlJc w:val="left"/>
+      <w:pPr>
+        <w:ind w:left="2160" w:hanging="360"/>
+      </w:pPr>
+      <w:rPr>
+        <w:rFonts w:ascii="Wingdings" w:hAnsi="Wingdings" w:hint="default"/>
+      </w:rPr>
+    </w:lvl>
+    <w:lvl w:ilvl="3" w:tplc="04090001">
+      <w:start w:val="1"/>
+      <w:numFmt w:val="bullet"/>
+      <w:lvlText w:val=""/>
+      <w:lvlJc w:val="left"/>
+      <w:pPr>
+        <w:ind w:left="2880" w:hanging="360"/>
+      </w:pPr>
+      <w:rPr>
+        <w:rFonts w:ascii="Symbol" w:hAnsi="Symbol" w:hint="default"/>
+      </w:rPr>
+    </w:lvl>
+    <w:lvl w:ilvl="4" w:tplc="04090003" w:tentative="1">
+      <w:start w:val="1"/>
+      <w:numFmt w:val="bullet"/>
+      <w:lvlText w:val="o"/>
+      <w:lvlJc w:val="left"/>
+      <w:pPr>
+        <w:ind w:left="3600" w:hanging="360"/>
+      </w:pPr>
+      <w:rPr>
+        <w:rFonts w:ascii="Courier New" w:hAnsi="Courier New" w:cs="Courier New" w:hint="default"/>
+      </w:rPr>
+    </w:lvl>
+    <w:lvl w:ilvl="5" w:tplc="04090005" w:tentative="1">
+      <w:start w:val="1"/>
+      <w:numFmt w:val="bullet"/>
+      <w:lvlText w:val=""/>
+      <w:lvlJc w:val="left"/>
+      <w:pPr>
+        <w:ind w:left="4320" w:hanging="360"/>
+      </w:pPr>
+      <w:rPr>
+        <w:rFonts w:ascii="Wingdings" w:hAnsi="Wingdings" w:hint="default"/>
+      </w:rPr>
+    </w:lvl>
+    <w:lvl w:ilvl="6" w:tplc="04090001" w:tentative="1">
+      <w:start w:val="1"/>
+      <w:numFmt w:val="bullet"/>
+      <w:lvlText w:val=""/>
+      <w:lvlJc w:val="left"/>
+      <w:pPr>
+        <w:ind w:left="5040" w:hanging="360"/>
+      </w:pPr>
+      <w:rPr>
+        <w:rFonts w:ascii="Symbol" w:hAnsi="Symbol" w:hint="default"/>
+      </w:rPr>
+    </w:lvl>
+    <w:lvl w:ilvl="7" w:tplc="04090003" w:tentative="1">
+      <w:start w:val="1"/>
+      <w:numFmt w:val="bullet"/>
+      <w:lvlText w:val="o"/>
+      <w:lvlJc w:val="left"/>
+      <w:pPr>
+        <w:ind w:left="5760" w:hanging="360"/>
+      </w:pPr>
+      <w:rPr>
+        <w:rFonts w:ascii="Courier New" w:hAnsi="Courier New" w:cs="Courier New" w:hint="default"/>
+      </w:rPr>
+    </w:lvl>
+    <w:lvl w:ilvl="8" w:tplc="04090005" w:tentative="1">
+      <w:start w:val="1"/>
+      <w:numFmt w:val="bullet"/>
+      <w:lvlText w:val=""/>
+      <w:lvlJc w:val="left"/>
+      <w:pPr>
+        <w:ind w:left="6480" w:hanging="360"/>
+      </w:pPr>
+      <w:rPr>
+        <w:rFonts w:ascii="Wingdings" w:hAnsi="Wingdings" w:hint="default"/>
+      </w:rPr>
+    </w:lvl>
+  </w:abstractNum>
   <w:num w:numId="1" w16cid:durableId="1426267873">
-    <w:abstractNumId w:val="0"/>
+    <w:abstractNumId w:val="1"/>
   </w:num>
   <w:num w:numId="2" w16cid:durableId="1732532985">
+    <w:abstractNumId w:val="1"/>
+  </w:num>
+  <w:num w:numId="3" w16cid:durableId="855466885">
     <w:abstractNumId w:val="0"/>
   </w:num>
 </w:numbering>
@@ -3838,6 +5097,50 @@
       <w:spacing w:val="5"/>
     </w:rPr>
   </w:style>
+  <w:style w:type="paragraph" w:styleId="Header">
+    <w:name w:val="header"/>
+    <w:basedOn w:val="Normal"/>
+    <w:link w:val="HeaderChar"/>
+    <w:uiPriority w:val="99"/>
+    <w:unhideWhenUsed/>
+    <w:rsid w:val="00BD7575"/>
+    <w:pPr>
+      <w:tabs>
+        <w:tab w:val="center" w:pos="4680"/>
+        <w:tab w:val="right" w:pos="9360"/>
+      </w:tabs>
+      <w:spacing w:after="0" w:line="240" w:lineRule="auto"/>
+    </w:pPr>
+  </w:style>
+  <w:style w:type="character" w:customStyle="1" w:styleId="HeaderChar">
+    <w:name w:val="Header Char"/>
+    <w:basedOn w:val="DefaultParagraphFont"/>
+    <w:link w:val="Header"/>
+    <w:uiPriority w:val="99"/>
+    <w:rsid w:val="00BD7575"/>
+  </w:style>
+  <w:style w:type="paragraph" w:styleId="Footer">
+    <w:name w:val="footer"/>
+    <w:basedOn w:val="Normal"/>
+    <w:link w:val="FooterChar"/>
+    <w:uiPriority w:val="99"/>
+    <w:unhideWhenUsed/>
+    <w:rsid w:val="00BD7575"/>
+    <w:pPr>
+      <w:tabs>
+        <w:tab w:val="center" w:pos="4680"/>
+        <w:tab w:val="right" w:pos="9360"/>
+      </w:tabs>
+      <w:spacing w:after="0" w:line="240" w:lineRule="auto"/>
+    </w:pPr>
+  </w:style>
+  <w:style w:type="character" w:customStyle="1" w:styleId="FooterChar">
+    <w:name w:val="Footer Char"/>
+    <w:basedOn w:val="DefaultParagraphFont"/>
+    <w:link w:val="Footer"/>
+    <w:uiPriority w:val="99"/>
+    <w:rsid w:val="00BD7575"/>
+  </w:style>
 </w:styles>
 </file>
 

</xml_diff>